<commit_message>
run endnote_reference and footnote_reference properties
</commit_message>
<xml_diff>
--- a/notes_tests/data/notes.docx
+++ b/notes_tests/data/notes.docx
@@ -7,13 +7,13 @@
         <w:pStyle w:val="style1"/>
         <w:numPr>
           <w:ilvl w:val="0"/>
-          <w:numId w:val="1"/>
+          <w:numId w:val="2"/>
         </w:numPr>
         <w:spacing w:after="120" w:before="240"/>
       </w:pPr>
       <w:r>
         <w:rPr/>
-        <w:t>Titolo</w:t>
+        <w:t>Title</w:t>
       </w:r>
     </w:p>
     <w:p>
@@ -30,7 +30,7 @@
       </w:pPr>
       <w:r>
         <w:rPr/>
-        <w:t>Primo paragrafo con una endnote,</w:t>
+        <w:t>First paragraph with a single endnote reference,</w:t>
       </w:r>
       <w:r>
         <w:rPr>
@@ -40,7 +40,7 @@
       </w:r>
       <w:r>
         <w:rPr/>
-        <w:t xml:space="preserve"> un'altra endnote,</w:t>
+        <w:t xml:space="preserve"> two endnote references,</w:t>
       </w:r>
       <w:r>
         <w:rPr>
@@ -49,6 +49,12 @@
         <w:endnoteReference w:id="3"/>
       </w:r>
       <w:r>
+        <w:rPr>
+          <w:rStyle w:val="style15"/>
+        </w:rPr>
+        <w:endnoteReference w:id="4"/>
+      </w:r>
+      <w:r>
         <w:rPr/>
         <w:t xml:space="preserve"> </w:t>
       </w:r>
@@ -57,18 +63,18 @@
           <w:i/>
           <w:iCs/>
         </w:rPr>
-        <w:t>corsivo</w:t>
-      </w:r>
-      <w:r>
-        <w:rPr/>
-        <w:t xml:space="preserve"> e </w:t>
+        <w:t>italics</w:t>
+      </w:r>
+      <w:r>
+        <w:rPr/>
+        <w:t xml:space="preserve"> and </w:t>
       </w:r>
       <w:r>
         <w:rPr>
           <w:b/>
           <w:bCs/>
         </w:rPr>
-        <w:t>grassetto</w:t>
+        <w:t>bold</w:t>
       </w:r>
       <w:r>
         <w:rPr/>
@@ -89,7 +95,7 @@
       </w:pPr>
       <w:r>
         <w:rPr/>
-        <w:t>Secondo paragrafo con una footnote.</w:t>
+        <w:t>Second paragraph with a single footnote reference.</w:t>
       </w:r>
       <w:r>
         <w:rPr>
@@ -104,7 +110,8 @@
       </w:pPr>
       <w:r>
         <w:rPr/>
-        <w:t>Testo a capo.</w:t>
+        <w:br/>
+        <w:t>After a line break.</w:t>
       </w:r>
     </w:p>
     <w:sectPr>
@@ -166,21 +173,17 @@
         <w:rPr/>
         <w:endnoteRef/>
         <w:tab/>
-      </w:r>
+        <w:t>First endnote, first paragraph.</w:t>
+      </w:r>
+    </w:p>
+    <w:p>
+      <w:pPr>
+        <w:pStyle w:val="style24"/>
+      </w:pPr>
       <w:r>
         <w:rPr/>
         <w:tab/>
-        <w:t>Contenuto della prima endnote.</w:t>
-      </w:r>
-    </w:p>
-    <w:p>
-      <w:pPr>
-        <w:pStyle w:val="style24"/>
-      </w:pPr>
-      <w:r>
-        <w:rPr/>
-        <w:tab/>
-        <w:t>Paragrafo della prima endnote.</w:t>
+        <w:t>First endnote, second paragraph.</w:t>
       </w:r>
     </w:p>
   </w:endnote>
@@ -208,19 +211,28 @@
         <w:rPr/>
         <w:endnoteRef/>
         <w:tab/>
-      </w:r>
-      <w:r>
-        <w:rPr/>
+        <w:t>Second endnote.</w:t>
+      </w:r>
+    </w:p>
+    <w:p>
+      <w:pPr>
+        <w:pStyle w:val="style24"/>
+      </w:pPr>
+      <w:r>
+        <w:rPr/>
+      </w:r>
+    </w:p>
+  </w:endnote>
+  <w:endnote w:id="4">
+    <w:p>
+      <w:pPr>
+        <w:pStyle w:val="style24"/>
+      </w:pPr>
+      <w:r>
+        <w:rPr/>
+        <w:endnoteRef/>
         <w:tab/>
-        <w:t>Contenuto della seconda endnote.</w:t>
-      </w:r>
-    </w:p>
-    <w:p>
-      <w:pPr>
-        <w:pStyle w:val="style24"/>
-      </w:pPr>
-      <w:r>
-        <w:rPr/>
+        <w:t>Third endnote.</w:t>
       </w:r>
     </w:p>
   </w:endnote>
@@ -256,7 +268,8 @@
       <w:r>
         <w:rPr/>
         <w:tab/>
-        <w:t>Contenuto della footnote.</w:t>
+        <w:tab/>
+        <w:t>Footnote.</w:t>
       </w:r>
     </w:p>
   </w:footnote>
@@ -536,7 +549,13 @@
     <w:name w:val="Heading 1"/>
     <w:basedOn w:val="style19"/>
     <w:next w:val="style20"/>
-    <w:pPr/>
+    <w:pPr>
+      <w:numPr>
+        <w:ilvl w:val="0"/>
+        <w:numId w:val="1"/>
+      </w:numPr>
+      <w:outlineLvl w:val="0"/>
+    </w:pPr>
     <w:rPr>
       <w:b/>
       <w:bCs/>

</xml_diff>